<commit_message>
Mapping doc presentation doc
</commit_message>
<xml_diff>
--- a/Document/Mapping of design to implementation.docx
+++ b/Document/Mapping of design to implementation.docx
@@ -2897,7 +2897,7 @@
           <v:shape id="_x0000_i1025" type="#_x0000_t75" style="width:450.7pt;height:241.25pt" o:ole="">
             <v:imagedata r:id="rId12" o:title=""/>
           </v:shape>
-          <o:OLEObject Type="Embed" ProgID="Visio.Drawing.15" ShapeID="_x0000_i1025" DrawAspect="Content" ObjectID="_1568482942" r:id="rId13"/>
+          <o:OLEObject Type="Embed" ProgID="Visio.Drawing.15" ShapeID="_x0000_i1025" DrawAspect="Content" ObjectID="_1568488455" r:id="rId13"/>
         </w:object>
       </w:r>
     </w:p>
@@ -3107,7 +3107,7 @@
           <v:shape id="_x0000_i1026" type="#_x0000_t75" style="width:467.55pt;height:225.35pt" o:ole="">
             <v:imagedata r:id="rId16" o:title=""/>
           </v:shape>
-          <o:OLEObject Type="Embed" ProgID="Visio.Drawing.15" ShapeID="_x0000_i1026" DrawAspect="Content" ObjectID="_1568482943" r:id="rId17"/>
+          <o:OLEObject Type="Embed" ProgID="Visio.Drawing.15" ShapeID="_x0000_i1026" DrawAspect="Content" ObjectID="_1568488456" r:id="rId17"/>
         </w:object>
       </w:r>
     </w:p>
@@ -3289,6 +3289,7 @@
         <w:t>On the proposed document, Users table had a disjoint Administrator and Student. During the implementation, Administrator table was found not necessary as User can be treated as Administrator and Student can be different entity.</w:t>
       </w:r>
     </w:p>
+    <w:bookmarkStart w:id="3" w:name="_GoBack"/>
     <w:p>
       <w:pPr>
         <w:spacing w:line="360" w:lineRule="auto"/>
@@ -3300,13 +3301,12 @@
       </w:pPr>
       <w:r>
         <w:object w:dxaOrig="19905" w:dyaOrig="11971">
-          <v:shape id="_x0000_i1035" type="#_x0000_t75" style="width:450.7pt;height:271.15pt" o:ole="">
+          <v:shape id="_x0000_i1038" type="#_x0000_t75" style="width:450.7pt;height:271.15pt" o:ole="">
             <v:imagedata r:id="rId18" o:title=""/>
           </v:shape>
-          <o:OLEObject Type="Embed" ProgID="Visio.Drawing.15" ShapeID="_x0000_i1035" DrawAspect="Content" ObjectID="_1568482944" r:id="rId19"/>
+          <o:OLEObject Type="Embed" ProgID="Visio.Drawing.15" ShapeID="_x0000_i1038" DrawAspect="Content" ObjectID="_1568488457" r:id="rId19"/>
         </w:object>
       </w:r>
-      <w:bookmarkStart w:id="3" w:name="_GoBack"/>
       <w:bookmarkEnd w:id="3"/>
     </w:p>
     <w:p>
@@ -14554,7 +14554,6 @@
     <w:rsid w:val="0071144C"/>
     <w:rsid w:val="00727009"/>
     <w:rsid w:val="0073340D"/>
-    <w:rsid w:val="00747283"/>
     <w:rsid w:val="009009B9"/>
     <w:rsid w:val="00901E04"/>
     <w:rsid w:val="00913EAC"/>
@@ -14564,6 +14563,7 @@
     <w:rsid w:val="00B12D6D"/>
     <w:rsid w:val="00B653A3"/>
     <w:rsid w:val="00BF1B4A"/>
+    <w:rsid w:val="00D26FB3"/>
     <w:rsid w:val="00F50F11"/>
     <w:rsid w:val="00F70589"/>
     <w:rsid w:val="00F83776"/>
@@ -15575,7 +15575,7 @@
 </file>
 
 <file path=customXml/itemProps2.xml><?xml version="1.0" encoding="utf-8"?>
-<ds:datastoreItem xmlns:ds="http://schemas.openxmlformats.org/officeDocument/2006/customXml" ds:itemID="{8B1EB2EF-6318-4AAF-8730-F18BFA458169}">
+<ds:datastoreItem xmlns:ds="http://schemas.openxmlformats.org/officeDocument/2006/customXml" ds:itemID="{A5F19CAE-F81A-442C-9659-2862E3AD2D43}">
   <ds:schemaRefs>
     <ds:schemaRef ds:uri="http://schemas.openxmlformats.org/officeDocument/2006/bibliography"/>
   </ds:schemaRefs>

</xml_diff>